<commit_message>
edit link to project
</commit_message>
<xml_diff>
--- a/Teamwork-Travel-Guide-Readme.docx
+++ b/Teamwork-Travel-Guide-Readme.docx
@@ -58,7 +58,20 @@
         <w:rPr>
           <w:sz w:val="28"/>
         </w:rPr>
-        <w:t>Google Maps</w:t>
+        <w:t>Google</w:t>
+      </w:r>
+      <w:r>
+        <w:rPr>
+          <w:sz w:val="28"/>
+          <w:lang w:val="bg-BG"/>
+        </w:rPr>
+        <w:t xml:space="preserve"> </w:t>
+      </w:r>
+      <w:r>
+        <w:rPr>
+          <w:sz w:val="28"/>
+        </w:rPr>
+        <w:t>Maps</w:t>
       </w:r>
       <w:r>
         <w:rPr>
@@ -565,6 +578,20 @@
         </w:rPr>
         <w:t>Профил - създаване и редактиране</w:t>
       </w:r>
+      <w:r>
+        <w:rPr>
+          <w:sz w:val="28"/>
+          <w:lang w:val="bg-BG"/>
+        </w:rPr>
+        <w:t>,</w:t>
+      </w:r>
+      <w:r>
+        <w:rPr>
+          <w:sz w:val="28"/>
+          <w:lang w:val="bg-BG"/>
+        </w:rPr>
+        <w:t>забравена парола</w:t>
+      </w:r>
     </w:p>
     <w:p>
       <w:pPr>
@@ -891,42 +918,22 @@
           <w:sz w:val="28"/>
           <w:lang w:val="bg-BG"/>
         </w:rPr>
-        <w:t xml:space="preserve"> . Р</w:t>
-      </w:r>
-      <w:r>
-        <w:rPr>
-          <w:sz w:val="28"/>
-          <w:lang w:val="bg-BG"/>
-        </w:rPr>
-        <w:t>а</w:t>
-      </w:r>
-      <w:r>
-        <w:rPr>
-          <w:sz w:val="28"/>
-          <w:lang w:val="bg-BG"/>
-        </w:rPr>
-        <w:t>з</w:t>
-      </w:r>
-      <w:r>
-        <w:rPr>
-          <w:sz w:val="28"/>
-          <w:lang w:val="bg-BG"/>
-        </w:rPr>
-        <w:t>пределението</w:t>
-      </w:r>
-      <w:r>
-        <w:rPr>
-          <w:sz w:val="28"/>
-          <w:lang w:val="bg-BG"/>
-        </w:rPr>
-        <w:t xml:space="preserve"> </w:t>
-      </w:r>
-      <w:r>
-        <w:rPr>
-          <w:sz w:val="28"/>
-          <w:lang w:val="bg-BG"/>
-        </w:rPr>
-        <w:t xml:space="preserve"> на задачите е следното:</w:t>
+        <w:t xml:space="preserve"> . </w:t>
+      </w:r>
+      <w:r>
+        <w:rPr>
+          <w:sz w:val="28"/>
+          <w:lang w:val="bg-BG"/>
+        </w:rPr>
+        <w:t xml:space="preserve">Връзка към прототипа – </w:t>
+      </w:r>
+      <w:r>
+        <w:rPr>
+          <w:sz w:val="28"/>
+          <w:highlight w:val="yellow"/>
+          <w:lang w:val="bg-BG"/>
+        </w:rPr>
+        <w:t>https://marvelapp.com/10jeh5ig</w:t>
       </w:r>
     </w:p>
     <w:p>
@@ -941,6 +948,34 @@
           <w:sz w:val="28"/>
           <w:lang w:val="bg-BG"/>
         </w:rPr>
+        <w:t>Р</w:t>
+      </w:r>
+      <w:r>
+        <w:rPr>
+          <w:sz w:val="28"/>
+          <w:lang w:val="bg-BG"/>
+        </w:rPr>
+        <w:t>а</w:t>
+      </w:r>
+      <w:r>
+        <w:rPr>
+          <w:sz w:val="28"/>
+          <w:lang w:val="bg-BG"/>
+        </w:rPr>
+        <w:t>з</w:t>
+      </w:r>
+      <w:r>
+        <w:rPr>
+          <w:sz w:val="28"/>
+          <w:lang w:val="bg-BG"/>
+        </w:rPr>
+        <w:t>пределението</w:t>
+      </w:r>
+      <w:r>
+        <w:rPr>
+          <w:sz w:val="28"/>
+          <w:lang w:val="bg-BG"/>
+        </w:rPr>
         <w:t xml:space="preserve"> </w:t>
       </w:r>
       <w:r>
@@ -948,177 +983,7 @@
           <w:sz w:val="28"/>
           <w:lang w:val="bg-BG"/>
         </w:rPr>
-        <w:t xml:space="preserve">Татяна Миланова - </w:t>
-      </w:r>
-      <w:r>
-        <w:rPr>
-          <w:sz w:val="28"/>
-        </w:rPr>
-        <w:fldChar w:fldCharType="begin"/>
-      </w:r>
-      <w:r>
-        <w:rPr>
-          <w:sz w:val="28"/>
-          <w:lang w:val="bg-BG"/>
-        </w:rPr>
-        <w:instrText xml:space="preserve"> </w:instrText>
-      </w:r>
-      <w:r>
-        <w:rPr>
-          <w:sz w:val="28"/>
-        </w:rPr>
-        <w:instrText>HYPERLINK</w:instrText>
-      </w:r>
-      <w:r>
-        <w:rPr>
-          <w:sz w:val="28"/>
-          <w:lang w:val="bg-BG"/>
-        </w:rPr>
-        <w:instrText xml:space="preserve"> "</w:instrText>
-      </w:r>
-      <w:r>
-        <w:rPr>
-          <w:sz w:val="28"/>
-        </w:rPr>
-        <w:instrText>mailto</w:instrText>
-      </w:r>
-      <w:r>
-        <w:rPr>
-          <w:sz w:val="28"/>
-          <w:lang w:val="bg-BG"/>
-        </w:rPr>
-        <w:instrText>:</w:instrText>
-      </w:r>
-      <w:r>
-        <w:rPr>
-          <w:sz w:val="28"/>
-        </w:rPr>
-        <w:instrText>tanyta</w:instrText>
-      </w:r>
-      <w:r>
-        <w:rPr>
-          <w:sz w:val="28"/>
-          <w:lang w:val="bg-BG"/>
-        </w:rPr>
-        <w:instrText>78@</w:instrText>
-      </w:r>
-      <w:r>
-        <w:rPr>
-          <w:sz w:val="28"/>
-        </w:rPr>
-        <w:instrText>gmail</w:instrText>
-      </w:r>
-      <w:r>
-        <w:rPr>
-          <w:sz w:val="28"/>
-          <w:lang w:val="bg-BG"/>
-        </w:rPr>
-        <w:instrText>.</w:instrText>
-      </w:r>
-      <w:r>
-        <w:rPr>
-          <w:sz w:val="28"/>
-        </w:rPr>
-        <w:instrText>com</w:instrText>
-      </w:r>
-      <w:r>
-        <w:rPr>
-          <w:sz w:val="28"/>
-          <w:lang w:val="bg-BG"/>
-        </w:rPr>
-        <w:instrText xml:space="preserve">" </w:instrText>
-      </w:r>
-      <w:r>
-        <w:rPr>
-          <w:sz w:val="28"/>
-        </w:rPr>
-        <w:fldChar w:fldCharType="separate"/>
-      </w:r>
-      <w:r>
-        <w:rPr>
-          <w:rStyle w:val="Hyperlink"/>
-          <w:sz w:val="28"/>
-        </w:rPr>
-        <w:t>tanyta</w:t>
-      </w:r>
-      <w:r>
-        <w:rPr>
-          <w:rStyle w:val="Hyperlink"/>
-          <w:sz w:val="28"/>
-          <w:lang w:val="bg-BG"/>
-        </w:rPr>
-        <w:t>78@</w:t>
-      </w:r>
-      <w:r>
-        <w:rPr>
-          <w:rStyle w:val="Hyperlink"/>
-          <w:sz w:val="28"/>
-        </w:rPr>
-        <w:t>gmail</w:t>
-      </w:r>
-      <w:r>
-        <w:rPr>
-          <w:rStyle w:val="Hyperlink"/>
-          <w:sz w:val="28"/>
-          <w:lang w:val="bg-BG"/>
-        </w:rPr>
-        <w:t>.</w:t>
-      </w:r>
-      <w:r>
-        <w:rPr>
-          <w:rStyle w:val="Hyperlink"/>
-          <w:sz w:val="28"/>
-        </w:rPr>
-        <w:t>com</w:t>
-      </w:r>
-      <w:r>
-        <w:rPr>
-          <w:sz w:val="28"/>
-        </w:rPr>
-        <w:fldChar w:fldCharType="end"/>
-      </w:r>
-      <w:r>
-        <w:rPr>
-          <w:sz w:val="28"/>
-          <w:lang w:val="bg-BG"/>
-        </w:rPr>
-        <w:t xml:space="preserve"> </w:t>
-      </w:r>
-      <w:r>
-        <w:rPr>
-          <w:sz w:val="28"/>
-          <w:lang w:val="bg-BG"/>
-        </w:rPr>
-        <w:t>–</w:t>
-      </w:r>
-      <w:r>
-        <w:rPr>
-          <w:sz w:val="28"/>
-          <w:lang w:val="bg-BG"/>
-        </w:rPr>
-        <w:t xml:space="preserve"> </w:t>
-      </w:r>
-      <w:proofErr w:type="spellStart"/>
-      <w:r>
-        <w:rPr>
-          <w:sz w:val="28"/>
-        </w:rPr>
-        <w:t>HomePage</w:t>
-      </w:r>
-      <w:proofErr w:type="spellEnd"/>
-      <w:r>
-        <w:rPr>
-          <w:sz w:val="28"/>
-          <w:lang w:val="bg-BG"/>
-        </w:rPr>
-        <w:t xml:space="preserve">, </w:t>
-      </w:r>
-      <w:r>
-        <w:rPr>
-          <w:sz w:val="28"/>
-          <w:lang w:val="bg-BG"/>
-        </w:rPr>
-        <w:t>Админ панел</w:t>
+        <w:t xml:space="preserve"> на задачите е следното:</w:t>
       </w:r>
     </w:p>
     <w:p>
@@ -1133,9 +998,124 @@
           <w:sz w:val="28"/>
           <w:lang w:val="bg-BG"/>
         </w:rPr>
+        <w:t xml:space="preserve"> </w:t>
+      </w:r>
+      <w:r>
+        <w:rPr>
+          <w:sz w:val="28"/>
+          <w:lang w:val="bg-BG"/>
+        </w:rPr>
+        <w:t xml:space="preserve">Татяна Миланова - </w:t>
+      </w:r>
+      <w:hyperlink r:id="rId8" w:history="1">
+        <w:r>
+          <w:rPr>
+            <w:rStyle w:val="Hyperlink"/>
+            <w:sz w:val="28"/>
+          </w:rPr>
+          <w:t>tanyta</w:t>
+        </w:r>
+        <w:r>
+          <w:rPr>
+            <w:rStyle w:val="Hyperlink"/>
+            <w:sz w:val="28"/>
+            <w:lang w:val="bg-BG"/>
+          </w:rPr>
+          <w:t>78@</w:t>
+        </w:r>
+        <w:r>
+          <w:rPr>
+            <w:rStyle w:val="Hyperlink"/>
+            <w:sz w:val="28"/>
+          </w:rPr>
+          <w:t>gmail</w:t>
+        </w:r>
+        <w:r>
+          <w:rPr>
+            <w:rStyle w:val="Hyperlink"/>
+            <w:sz w:val="28"/>
+            <w:lang w:val="bg-BG"/>
+          </w:rPr>
+          <w:t>.</w:t>
+        </w:r>
+        <w:r>
+          <w:rPr>
+            <w:rStyle w:val="Hyperlink"/>
+            <w:sz w:val="28"/>
+          </w:rPr>
+          <w:t>com</w:t>
+        </w:r>
+      </w:hyperlink>
+      <w:r>
+        <w:rPr>
+          <w:sz w:val="28"/>
+          <w:lang w:val="bg-BG"/>
+        </w:rPr>
+        <w:t xml:space="preserve"> </w:t>
+      </w:r>
+      <w:r>
+        <w:rPr>
+          <w:sz w:val="28"/>
+          <w:lang w:val="bg-BG"/>
+        </w:rPr>
+        <w:t>–</w:t>
+      </w:r>
+      <w:r>
+        <w:rPr>
+          <w:sz w:val="28"/>
+          <w:lang w:val="bg-BG"/>
+        </w:rPr>
+        <w:t xml:space="preserve"> </w:t>
+      </w:r>
+      <w:r>
+        <w:rPr>
+          <w:sz w:val="28"/>
+        </w:rPr>
+        <w:t>Home</w:t>
+      </w:r>
+      <w:r>
+        <w:rPr>
+          <w:sz w:val="28"/>
+          <w:lang w:val="bg-BG"/>
+        </w:rPr>
+        <w:t xml:space="preserve"> </w:t>
+      </w:r>
+      <w:r>
+        <w:rPr>
+          <w:sz w:val="28"/>
+        </w:rPr>
+        <w:t>Page</w:t>
+      </w:r>
+      <w:r>
+        <w:rPr>
+          <w:sz w:val="28"/>
+          <w:lang w:val="bg-BG"/>
+        </w:rPr>
+        <w:t xml:space="preserve">, </w:t>
+      </w:r>
+      <w:r>
+        <w:rPr>
+          <w:sz w:val="28"/>
+          <w:lang w:val="bg-BG"/>
+        </w:rPr>
+        <w:t>Админ панел</w:t>
+      </w:r>
+    </w:p>
+    <w:p>
+      <w:pPr>
+        <w:rPr>
+          <w:sz w:val="28"/>
+          <w:lang w:val="bg-BG"/>
+        </w:rPr>
+      </w:pPr>
+      <w:r>
+        <w:rPr>
+          <w:sz w:val="28"/>
+          <w:lang w:val="bg-BG"/>
+        </w:rPr>
         <w:t xml:space="preserve">Христо Христов - </w:t>
       </w:r>
-      <w:hyperlink r:id="rId8" w:history="1">
+      <w:hyperlink r:id="rId9" w:history="1">
         <w:r>
           <w:rPr>
             <w:rStyle w:val="Hyperlink"/>
@@ -1163,7 +1143,7 @@
       <w:pPr>
         <w:rPr>
           <w:sz w:val="28"/>
-          <w:lang w:val="de-DE"/>
+          <w:lang w:val="bg-BG"/>
         </w:rPr>
       </w:pPr>
       <w:r>
@@ -1187,7 +1167,7 @@
         </w:rPr>
         <w:t xml:space="preserve">-  </w:t>
       </w:r>
-      <w:hyperlink r:id="rId9" w:history="1">
+      <w:hyperlink r:id="rId10" w:history="1">
         <w:r>
           <w:rPr>
             <w:rStyle w:val="Hyperlink"/>
@@ -1222,16 +1202,51 @@
       <w:r>
         <w:rPr>
           <w:sz w:val="28"/>
+          <w:lang w:val="bg-BG"/>
+        </w:rPr>
+        <w:t>,</w:t>
+      </w:r>
+      <w:r>
+        <w:rPr>
+          <w:sz w:val="28"/>
+          <w:lang w:val="bg-BG"/>
+        </w:rPr>
+        <w:t xml:space="preserve"> </w:t>
+      </w:r>
+      <w:r>
+        <w:rPr>
+          <w:sz w:val="28"/>
           <w:lang w:val="de-DE"/>
         </w:rPr>
-        <w:t>,</w:t>
+        <w:t>Log</w:t>
+      </w:r>
+      <w:r>
+        <w:rPr>
+          <w:sz w:val="28"/>
+          <w:lang w:val="bg-BG"/>
+        </w:rPr>
+        <w:t xml:space="preserve"> </w:t>
       </w:r>
       <w:r>
         <w:rPr>
           <w:sz w:val="28"/>
           <w:lang w:val="de-DE"/>
         </w:rPr>
-        <w:t xml:space="preserve"> Log in Register</w:t>
+        <w:t>in</w:t>
+      </w:r>
+      <w:r>
+        <w:rPr>
+          <w:sz w:val="28"/>
+          <w:lang w:val="bg-BG"/>
+        </w:rPr>
+        <w:t xml:space="preserve">, </w:t>
+      </w:r>
+      <w:r>
+        <w:rPr>
+          <w:sz w:val="28"/>
+          <w:lang w:val="de-DE"/>
+        </w:rPr>
+        <w:t>Register</w:t>
       </w:r>
     </w:p>
     <w:p>
@@ -1247,7 +1262,7 @@
         </w:rPr>
         <w:t xml:space="preserve">Слав Томов - </w:t>
       </w:r>
-      <w:hyperlink r:id="rId10" w:history="1">
+      <w:hyperlink r:id="rId11" w:history="1">
         <w:r>
           <w:rPr>
             <w:rStyle w:val="Hyperlink"/>
@@ -1301,8 +1316,8 @@
       </w:r>
     </w:p>
     <w:sectPr>
-      <w:headerReference w:type="default" r:id="rId11"/>
-      <w:footerReference w:type="default" r:id="rId12"/>
+      <w:headerReference w:type="default" r:id="rId12"/>
+      <w:footerReference w:type="default" r:id="rId13"/>
       <w:pgSz w:w="11909" w:h="16834" w:code="9"/>
       <w:pgMar w:top="567" w:right="737" w:bottom="1077" w:left="737" w:header="567" w:footer="794" w:gutter="0"/>
       <w:cols w:space="720"/>
@@ -7385,6 +7400,7 @@
   <w:style w:type="character" w:default="1" w:styleId="DefaultParagraphFont">
     <w:name w:val="Default Paragraph Font"/>
     <w:uiPriority w:val="1"/>
+    <w:semiHidden/>
     <w:unhideWhenUsed/>
   </w:style>
   <w:style w:type="table" w:default="1" w:styleId="TableNormal">
@@ -7956,7 +7972,7 @@
 </file>
 
 <file path=customXml/itemProps1.xml><?xml version="1.0" encoding="utf-8"?>
-<ds:datastoreItem xmlns:ds="http://schemas.openxmlformats.org/officeDocument/2006/customXml" ds:itemID="{5727AACB-35EA-4FC7-A355-E09BCB74EEE2}">
+<ds:datastoreItem xmlns:ds="http://schemas.openxmlformats.org/officeDocument/2006/customXml" ds:itemID="{C3E75D41-A713-4563-9D90-79B959A2E079}">
   <ds:schemaRefs>
     <ds:schemaRef ds:uri="http://schemas.openxmlformats.org/officeDocument/2006/bibliography"/>
   </ds:schemaRefs>

</xml_diff>

<commit_message>
add link to Marvel in Teamwork-Travel-Guide-Readme.docx
</commit_message>
<xml_diff>
--- a/Teamwork-Travel-Guide-Readme.docx
+++ b/Teamwork-Travel-Guide-Readme.docx
@@ -1005,7 +1005,7 @@
           <w:sz w:val="28"/>
           <w:lang w:val="bg-BG"/>
         </w:rPr>
-        <w:t xml:space="preserve">Татяна Миланова - </w:t>
+        <w:t xml:space="preserve"> Татяна Миланова - </w:t>
       </w:r>
       <w:hyperlink r:id="rId8" w:history="1">
         <w:r>
@@ -1051,14 +1051,39 @@
           <w:sz w:val="28"/>
           <w:lang w:val="bg-BG"/>
         </w:rPr>
+        <w:t xml:space="preserve"> – </w:t>
+      </w:r>
+      <w:r>
+        <w:rPr>
+          <w:sz w:val="28"/>
+        </w:rPr>
+        <w:t>Home</w:t>
+      </w:r>
+      <w:r>
+        <w:rPr>
+          <w:sz w:val="28"/>
+          <w:lang w:val="bg-BG"/>
+        </w:rPr>
         <w:t xml:space="preserve"> </w:t>
       </w:r>
       <w:r>
         <w:rPr>
           <w:sz w:val="28"/>
-          <w:lang w:val="bg-BG"/>
-        </w:rPr>
-        <w:t>–</w:t>
+        </w:rPr>
+        <w:t>Page</w:t>
+      </w:r>
+      <w:r>
+        <w:rPr>
+          <w:sz w:val="28"/>
+          <w:lang w:val="bg-BG"/>
+        </w:rPr>
+        <w:t xml:space="preserve">, </w:t>
+      </w:r>
+      <w:r>
+        <w:rPr>
+          <w:sz w:val="28"/>
+        </w:rPr>
+        <w:t>Admin</w:t>
       </w:r>
       <w:r>
         <w:rPr>
@@ -1071,34 +1096,14 @@
         <w:rPr>
           <w:sz w:val="28"/>
         </w:rPr>
-        <w:t>Home</w:t>
-      </w:r>
-      <w:r>
-        <w:rPr>
-          <w:sz w:val="28"/>
-          <w:lang w:val="bg-BG"/>
-        </w:rPr>
-        <w:t xml:space="preserve"> </w:t>
-      </w:r>
-      <w:r>
-        <w:rPr>
-          <w:sz w:val="28"/>
-        </w:rPr>
-        <w:t>Page</w:t>
-      </w:r>
-      <w:r>
-        <w:rPr>
-          <w:sz w:val="28"/>
-          <w:lang w:val="bg-BG"/>
-        </w:rPr>
-        <w:t xml:space="preserve">, </w:t>
-      </w:r>
-      <w:r>
-        <w:rPr>
-          <w:sz w:val="28"/>
-          <w:lang w:val="bg-BG"/>
-        </w:rPr>
-        <w:t>Админ панел</w:t>
+        <w:t>pages</w:t>
+      </w:r>
+      <w:r>
+        <w:rPr>
+          <w:sz w:val="28"/>
+          <w:lang w:val="bg-BG"/>
+        </w:rPr>
+        <w:t>,връзки между страниците</w:t>
       </w:r>
     </w:p>
     <w:p>
@@ -1138,34 +1143,53 @@
         </w:rPr>
         <w:t>Blog</w:t>
       </w:r>
+      <w:r>
+        <w:rPr>
+          <w:sz w:val="28"/>
+          <w:lang w:val="bg-BG"/>
+        </w:rPr>
+        <w:t xml:space="preserve"> </w:t>
+      </w:r>
+      <w:r>
+        <w:rPr>
+          <w:sz w:val="28"/>
+        </w:rPr>
+        <w:t>pages</w:t>
+      </w:r>
+      <w:r>
+        <w:rPr>
+          <w:sz w:val="28"/>
+          <w:lang w:val="bg-BG"/>
+        </w:rPr>
+        <w:t xml:space="preserve"> – </w:t>
+      </w:r>
+      <w:r>
+        <w:rPr>
+          <w:sz w:val="28"/>
+        </w:rPr>
+        <w:t>Article</w:t>
+      </w:r>
+      <w:r>
+        <w:rPr>
+          <w:sz w:val="28"/>
+          <w:lang w:val="bg-BG"/>
+        </w:rPr>
+        <w:t xml:space="preserve"> </w:t>
+      </w:r>
     </w:p>
     <w:p>
       <w:pPr>
         <w:rPr>
           <w:sz w:val="28"/>
-          <w:lang w:val="bg-BG"/>
-        </w:rPr>
-      </w:pPr>
-      <w:r>
-        <w:rPr>
-          <w:sz w:val="28"/>
-          <w:lang w:val="bg-BG"/>
-        </w:rPr>
-        <w:t xml:space="preserve">Боян </w:t>
-      </w:r>
-      <w:r>
-        <w:rPr>
-          <w:sz w:val="28"/>
-          <w:lang w:val="bg-BG"/>
-        </w:rPr>
-        <w:t>Калоянов</w:t>
-      </w:r>
-      <w:r>
-        <w:rPr>
-          <w:sz w:val="28"/>
-          <w:lang w:val="bg-BG"/>
-        </w:rPr>
-        <w:t xml:space="preserve">-  </w:t>
+          <w:lang w:val="de-DE"/>
+        </w:rPr>
+      </w:pPr>
+      <w:r>
+        <w:rPr>
+          <w:sz w:val="28"/>
+          <w:lang w:val="bg-BG"/>
+        </w:rPr>
+        <w:t xml:space="preserve">Боян Калоянов-  </w:t>
       </w:r>
       <w:hyperlink r:id="rId10" w:history="1">
         <w:r>
@@ -1174,15 +1198,7 @@
             <w:sz w:val="28"/>
             <w:lang w:val="bg-BG"/>
           </w:rPr>
-          <w:t xml:space="preserve">bnkaloyanov@gmail.com </w:t>
-        </w:r>
-        <w:r>
-          <w:rPr>
-            <w:rStyle w:val="Hyperlink"/>
-            <w:sz w:val="28"/>
-            <w:lang w:val="bg-BG"/>
-          </w:rPr>
-          <w:t>–</w:t>
+          <w:t>bnkaloyanov@gmail.com –</w:t>
         </w:r>
       </w:hyperlink>
       <w:r>
@@ -1204,49 +1220,56 @@
           <w:sz w:val="28"/>
           <w:lang w:val="bg-BG"/>
         </w:rPr>
+        <w:t xml:space="preserve">, </w:t>
+      </w:r>
+      <w:r>
+        <w:rPr>
+          <w:sz w:val="28"/>
+          <w:lang w:val="de-DE"/>
+        </w:rPr>
+        <w:t>Log</w:t>
+      </w:r>
+      <w:r>
+        <w:rPr>
+          <w:sz w:val="28"/>
+          <w:lang w:val="bg-BG"/>
+        </w:rPr>
+        <w:t xml:space="preserve"> </w:t>
+      </w:r>
+      <w:r>
+        <w:rPr>
+          <w:sz w:val="28"/>
+          <w:lang w:val="de-DE"/>
+        </w:rPr>
+        <w:t>in</w:t>
+      </w:r>
+      <w:r>
+        <w:rPr>
+          <w:sz w:val="28"/>
+          <w:lang w:val="bg-BG"/>
+        </w:rPr>
+        <w:t xml:space="preserve">, </w:t>
+      </w:r>
+      <w:r>
+        <w:rPr>
+          <w:sz w:val="28"/>
+          <w:lang w:val="de-DE"/>
+        </w:rPr>
+        <w:t>Register</w:t>
+      </w:r>
+      <w:r>
+        <w:rPr>
+          <w:sz w:val="28"/>
+          <w:lang w:val="bg-BG"/>
+        </w:rPr>
         <w:t>,</w:t>
       </w:r>
       <w:r>
         <w:rPr>
           <w:sz w:val="28"/>
-          <w:lang w:val="bg-BG"/>
-        </w:rPr>
-        <w:t xml:space="preserve"> </w:t>
-      </w:r>
-      <w:r>
-        <w:rPr>
-          <w:sz w:val="28"/>
           <w:lang w:val="de-DE"/>
         </w:rPr>
-        <w:t>Log</w:t>
-      </w:r>
-      <w:r>
-        <w:rPr>
-          <w:sz w:val="28"/>
-          <w:lang w:val="bg-BG"/>
-        </w:rPr>
-        <w:t xml:space="preserve"> </w:t>
-      </w:r>
-      <w:r>
-        <w:rPr>
-          <w:sz w:val="28"/>
-          <w:lang w:val="de-DE"/>
-        </w:rPr>
-        <w:t>in</w:t>
-      </w:r>
-      <w:r>
-        <w:rPr>
-          <w:sz w:val="28"/>
-          <w:lang w:val="bg-BG"/>
-        </w:rPr>
-        <w:t xml:space="preserve">, </w:t>
-      </w:r>
-      <w:r>
-        <w:rPr>
-          <w:sz w:val="28"/>
-          <w:lang w:val="de-DE"/>
-        </w:rPr>
-        <w:t>Register</w:t>
+        <w:t>User Profile</w:t>
       </w:r>
     </w:p>
     <w:p>
@@ -1314,6 +1337,13 @@
         </w:rPr>
         <w:t>Search</w:t>
       </w:r>
+    </w:p>
+    <w:p>
+      <w:pPr>
+        <w:rPr>
+          <w:sz w:val="28"/>
+        </w:rPr>
+      </w:pPr>
     </w:p>
     <w:sectPr>
       <w:headerReference w:type="default" r:id="rId12"/>
@@ -1404,7 +1434,7 @@
                               <a:blip r:embed="rId3">
                                 <a:extLst>
                                   <a:ext uri="{28A0092B-C50C-407E-A947-70E740481C1C}">
-                                    <a14:useLocalDpi xmlns:a14="http://schemas.microsoft.com/office/drawing/2010/main" xmlns:wps="http://schemas.microsoft.com/office/word/2010/wordprocessingShape" xmlns:wpi="http://schemas.microsoft.com/office/word/2010/wordprocessingInk" xmlns:wpg="http://schemas.microsoft.com/office/word/2010/wordprocessingGroup" xmlns:w16se="http://schemas.microsoft.com/office/word/2015/wordml/symex" xmlns:w15="http://schemas.microsoft.com/office/word/2012/wordml" xmlns:w14="http://schemas.microsoft.com/office/word/2010/wordml" xmlns:w="http://schemas.openxmlformats.org/wordprocessingml/2006/main" xmlns:w10="urn:schemas-microsoft-com:office:word" xmlns:wp14="http://schemas.microsoft.com/office/word/2010/wordprocessingDrawing" xmlns:v="urn:schemas-microsoft-com:vml" xmlns:o="urn:schemas-microsoft-com:office:office" xmlns:mc="http://schemas.openxmlformats.org/markup-compatibility/2006" xmlns:cx5="http://schemas.microsoft.com/office/drawing/2016/5/11/chartex" xmlns:cx4="http://schemas.microsoft.com/office/drawing/2016/5/10/chartex" xmlns:cx3="http://schemas.microsoft.com/office/drawing/2016/5/9/chartex" xmlns:cx2="http://schemas.microsoft.com/office/drawing/2015/10/21/chartex" xmlns:cx1="http://schemas.microsoft.com/office/drawing/2015/9/8/chartex" xmlns:cx="http://schemas.microsoft.com/office/drawing/2014/chartex" xmlns:wpc="http://schemas.microsoft.com/office/word/2010/wordprocessingCanvas" xmlns="" val="0"/>
+                                    <a14:useLocalDpi xmlns="" xmlns:wpc="http://schemas.microsoft.com/office/word/2010/wordprocessingCanvas" xmlns:cx="http://schemas.microsoft.com/office/drawing/2014/chartex" xmlns:cx1="http://schemas.microsoft.com/office/drawing/2015/9/8/chartex" xmlns:cx2="http://schemas.microsoft.com/office/drawing/2015/10/21/chartex" xmlns:cx3="http://schemas.microsoft.com/office/drawing/2016/5/9/chartex" xmlns:cx4="http://schemas.microsoft.com/office/drawing/2016/5/10/chartex" xmlns:cx5="http://schemas.microsoft.com/office/drawing/2016/5/11/chartex" xmlns:mc="http://schemas.openxmlformats.org/markup-compatibility/2006" xmlns:o="urn:schemas-microsoft-com:office:office" xmlns:v="urn:schemas-microsoft-com:vml" xmlns:wp14="http://schemas.microsoft.com/office/word/2010/wordprocessingDrawing" xmlns:w10="urn:schemas-microsoft-com:office:word" xmlns:w="http://schemas.openxmlformats.org/wordprocessingml/2006/main" xmlns:w14="http://schemas.microsoft.com/office/word/2010/wordml" xmlns:w15="http://schemas.microsoft.com/office/word/2012/wordml" xmlns:w16se="http://schemas.microsoft.com/office/word/2015/wordml/symex" xmlns:wpg="http://schemas.microsoft.com/office/word/2010/wordprocessingGroup" xmlns:wpi="http://schemas.microsoft.com/office/word/2010/wordprocessingInk" xmlns:wps="http://schemas.microsoft.com/office/word/2010/wordprocessingShape" xmlns:a14="http://schemas.microsoft.com/office/drawing/2010/main" val="0"/>
                                   </a:ext>
                                 </a:extLst>
                               </a:blip>
@@ -7972,7 +8002,7 @@
 </file>
 
 <file path=customXml/itemProps1.xml><?xml version="1.0" encoding="utf-8"?>
-<ds:datastoreItem xmlns:ds="http://schemas.openxmlformats.org/officeDocument/2006/customXml" ds:itemID="{C3E75D41-A713-4563-9D90-79B959A2E079}">
+<ds:datastoreItem xmlns:ds="http://schemas.openxmlformats.org/officeDocument/2006/customXml" ds:itemID="{8CC029A2-B850-4FC0-8FB2-5AFC16C793C3}">
   <ds:schemaRefs>
     <ds:schemaRef ds:uri="http://schemas.openxmlformats.org/officeDocument/2006/bibliography"/>
   </ds:schemaRefs>

</xml_diff>